<commit_message>
changes made in alternative branch
</commit_message>
<xml_diff>
--- a/decl.docx
+++ b/decl.docx
@@ -4,7 +4,25 @@
   <w:body>
     <w:p>
       <w:r>
-        <w:t xml:space="preserve">Hi I am creating this file in main branch </w:t>
+        <w:t xml:space="preserve">Hy I am creathing this file for </w:t>
+      </w:r>
+      <w:r>
+        <w:rPr>
+          <w:rFonts w:ascii="Arial" w:hAnsi="Arial" w:cs="Arial"/>
+          <w:sz w:val="23"/>
+          <w:szCs w:val="23"/>
+          <w:shd w:val="clear" w:color="auto" w:fill="F2F2F2"/>
+        </w:rPr>
+        <w:t>alternate</w:t>
+      </w:r>
+      <w:r>
+        <w:rPr>
+          <w:rFonts w:ascii="Arial" w:hAnsi="Arial" w:cs="Arial"/>
+          <w:sz w:val="23"/>
+          <w:szCs w:val="23"/>
+          <w:shd w:val="clear" w:color="auto" w:fill="F2F2F2"/>
+        </w:rPr>
+        <w:t xml:space="preserve"> branch</w:t>
       </w:r>
     </w:p>
     <w:sectPr>

</xml_diff>